<commit_message>
Added the start of IDP print
</commit_message>
<xml_diff>
--- a/storage/IDP.docx
+++ b/storage/IDP.docx
@@ -443,7 +443,31 @@
               <w:rPr>
                 <w:rFonts w:ascii="Arial" w:hAnsi="Arial" w:cs="Arial"/>
               </w:rPr>
-              <w:t>$others</w:t>
+              <w:t>$</w:t>
+            </w:r>
+            <w:r>
+              <w:rPr>
+                <w:rFonts w:ascii="Arial" w:hAnsi="Arial" w:cs="Arial"/>
+              </w:rPr>
+              <w:t>{</w:t>
+            </w:r>
+            <w:r>
+              <w:rPr>
+                <w:rFonts w:ascii="Arial" w:hAnsi="Arial" w:cs="Arial"/>
+              </w:rPr>
+              <w:t>others</w:t>
+            </w:r>
+            <w:r>
+              <w:rPr>
+                <w:rFonts w:ascii="Arial" w:hAnsi="Arial" w:cs="Arial"/>
+              </w:rPr>
+              <w:t>}</w:t>
+            </w:r>
+            <w:r>
+              <w:rPr>
+                <w:rFonts w:ascii="Arial" w:hAnsi="Arial" w:cs="Arial"/>
+              </w:rPr>
+              <w:t>s</w:t>
             </w:r>
             <w:r>
               <w:rPr>
@@ -912,19 +936,7 @@
               <w:rPr>
                 <w:rFonts w:ascii="Arial" w:hAnsi="Arial" w:cs="Arial"/>
               </w:rPr>
-              <w:t>${compe</w:t>
-            </w:r>
-            <w:r>
-              <w:rPr>
-                <w:rFonts w:ascii="Arial" w:hAnsi="Arial" w:cs="Arial"/>
-              </w:rPr>
-              <w:t>1</w:t>
-            </w:r>
-            <w:r>
-              <w:rPr>
-                <w:rFonts w:ascii="Arial" w:hAnsi="Arial" w:cs="Arial"/>
-              </w:rPr>
-              <w:t>}</w:t>
+              <w:t>${compe1}</w:t>
             </w:r>
           </w:p>
         </w:tc>
@@ -943,19 +955,7 @@
               <w:rPr>
                 <w:rFonts w:ascii="Arial" w:hAnsi="Arial" w:cs="Arial"/>
               </w:rPr>
-              <w:t>${prio</w:t>
-            </w:r>
-            <w:r>
-              <w:rPr>
-                <w:rFonts w:ascii="Arial" w:hAnsi="Arial" w:cs="Arial"/>
-              </w:rPr>
-              <w:t>1</w:t>
-            </w:r>
-            <w:r>
-              <w:rPr>
-                <w:rFonts w:ascii="Arial" w:hAnsi="Arial" w:cs="Arial"/>
-              </w:rPr>
-              <w:t>}</w:t>
+              <w:t>${prio1}</w:t>
             </w:r>
           </w:p>
         </w:tc>
@@ -975,19 +975,7 @@
               <w:rPr>
                 <w:rFonts w:ascii="Arial" w:hAnsi="Arial" w:cs="Arial"/>
               </w:rPr>
-              <w:t>${devact</w:t>
-            </w:r>
-            <w:r>
-              <w:rPr>
-                <w:rFonts w:ascii="Arial" w:hAnsi="Arial" w:cs="Arial"/>
-              </w:rPr>
-              <w:t>1</w:t>
-            </w:r>
-            <w:r>
-              <w:rPr>
-                <w:rFonts w:ascii="Arial" w:hAnsi="Arial" w:cs="Arial"/>
-              </w:rPr>
-              <w:t>}</w:t>
+              <w:t>${devact1}</w:t>
             </w:r>
           </w:p>
         </w:tc>
@@ -1006,19 +994,7 @@
               <w:rPr>
                 <w:rFonts w:ascii="Arial" w:hAnsi="Arial" w:cs="Arial"/>
               </w:rPr>
-              <w:t>${date</w:t>
-            </w:r>
-            <w:r>
-              <w:rPr>
-                <w:rFonts w:ascii="Arial" w:hAnsi="Arial" w:cs="Arial"/>
-              </w:rPr>
-              <w:t>1</w:t>
-            </w:r>
-            <w:r>
-              <w:rPr>
-                <w:rFonts w:ascii="Arial" w:hAnsi="Arial" w:cs="Arial"/>
-              </w:rPr>
-              <w:t>}</w:t>
+              <w:t>${date1}</w:t>
             </w:r>
           </w:p>
         </w:tc>
@@ -1038,19 +1014,7 @@
               <w:rPr>
                 <w:rFonts w:ascii="Arial" w:hAnsi="Arial" w:cs="Arial"/>
               </w:rPr>
-              <w:t>${person</w:t>
-            </w:r>
-            <w:r>
-              <w:rPr>
-                <w:rFonts w:ascii="Arial" w:hAnsi="Arial" w:cs="Arial"/>
-              </w:rPr>
-              <w:t>1</w:t>
-            </w:r>
-            <w:r>
-              <w:rPr>
-                <w:rFonts w:ascii="Arial" w:hAnsi="Arial" w:cs="Arial"/>
-              </w:rPr>
-              <w:t>}</w:t>
+              <w:t>${person1}</w:t>
             </w:r>
           </w:p>
         </w:tc>
@@ -1069,19 +1033,7 @@
               <w:rPr>
                 <w:rFonts w:ascii="Arial" w:hAnsi="Arial" w:cs="Arial"/>
               </w:rPr>
-              <w:t>${supp</w:t>
-            </w:r>
-            <w:r>
-              <w:rPr>
-                <w:rFonts w:ascii="Arial" w:hAnsi="Arial" w:cs="Arial"/>
-              </w:rPr>
-              <w:t>1</w:t>
-            </w:r>
-            <w:r>
-              <w:rPr>
-                <w:rFonts w:ascii="Arial" w:hAnsi="Arial" w:cs="Arial"/>
-              </w:rPr>
-              <w:t>}</w:t>
+              <w:t>${supp1}</w:t>
             </w:r>
           </w:p>
         </w:tc>
@@ -1100,19 +1052,7 @@
               <w:rPr>
                 <w:rFonts w:ascii="Arial" w:hAnsi="Arial" w:cs="Arial"/>
               </w:rPr>
-              <w:t>${complestat</w:t>
-            </w:r>
-            <w:r>
-              <w:rPr>
-                <w:rFonts w:ascii="Arial" w:hAnsi="Arial" w:cs="Arial"/>
-              </w:rPr>
-              <w:t>1</w:t>
-            </w:r>
-            <w:r>
-              <w:rPr>
-                <w:rFonts w:ascii="Arial" w:hAnsi="Arial" w:cs="Arial"/>
-              </w:rPr>
-              <w:t>}</w:t>
+              <w:t>${complestat1}</w:t>
             </w:r>
           </w:p>
         </w:tc>
@@ -1136,19 +1076,7 @@
               <w:rPr>
                 <w:rFonts w:ascii="Arial" w:hAnsi="Arial" w:cs="Arial"/>
               </w:rPr>
-              <w:t>${compe</w:t>
-            </w:r>
-            <w:r>
-              <w:rPr>
-                <w:rFonts w:ascii="Arial" w:hAnsi="Arial" w:cs="Arial"/>
-              </w:rPr>
-              <w:t>2</w:t>
-            </w:r>
-            <w:r>
-              <w:rPr>
-                <w:rFonts w:ascii="Arial" w:hAnsi="Arial" w:cs="Arial"/>
-              </w:rPr>
-              <w:t>}</w:t>
+              <w:t>${compe2}</w:t>
             </w:r>
           </w:p>
         </w:tc>
@@ -1167,19 +1095,7 @@
               <w:rPr>
                 <w:rFonts w:ascii="Arial" w:hAnsi="Arial" w:cs="Arial"/>
               </w:rPr>
-              <w:t>${prio</w:t>
-            </w:r>
-            <w:r>
-              <w:rPr>
-                <w:rFonts w:ascii="Arial" w:hAnsi="Arial" w:cs="Arial"/>
-              </w:rPr>
-              <w:t>2</w:t>
-            </w:r>
-            <w:r>
-              <w:rPr>
-                <w:rFonts w:ascii="Arial" w:hAnsi="Arial" w:cs="Arial"/>
-              </w:rPr>
-              <w:t>}</w:t>
+              <w:t>${prio2}</w:t>
             </w:r>
           </w:p>
         </w:tc>
@@ -1199,19 +1115,7 @@
               <w:rPr>
                 <w:rFonts w:ascii="Arial" w:hAnsi="Arial" w:cs="Arial"/>
               </w:rPr>
-              <w:t>${devact</w:t>
-            </w:r>
-            <w:r>
-              <w:rPr>
-                <w:rFonts w:ascii="Arial" w:hAnsi="Arial" w:cs="Arial"/>
-              </w:rPr>
-              <w:t>2</w:t>
-            </w:r>
-            <w:r>
-              <w:rPr>
-                <w:rFonts w:ascii="Arial" w:hAnsi="Arial" w:cs="Arial"/>
-              </w:rPr>
-              <w:t>}</w:t>
+              <w:t>${devact2}</w:t>
             </w:r>
           </w:p>
         </w:tc>
@@ -1230,19 +1134,7 @@
               <w:rPr>
                 <w:rFonts w:ascii="Arial" w:hAnsi="Arial" w:cs="Arial"/>
               </w:rPr>
-              <w:t>${date</w:t>
-            </w:r>
-            <w:r>
-              <w:rPr>
-                <w:rFonts w:ascii="Arial" w:hAnsi="Arial" w:cs="Arial"/>
-              </w:rPr>
-              <w:t>2</w:t>
-            </w:r>
-            <w:r>
-              <w:rPr>
-                <w:rFonts w:ascii="Arial" w:hAnsi="Arial" w:cs="Arial"/>
-              </w:rPr>
-              <w:t>}</w:t>
+              <w:t>${date2}</w:t>
             </w:r>
           </w:p>
         </w:tc>
@@ -1262,19 +1154,7 @@
               <w:rPr>
                 <w:rFonts w:ascii="Arial" w:hAnsi="Arial" w:cs="Arial"/>
               </w:rPr>
-              <w:t>${person</w:t>
-            </w:r>
-            <w:r>
-              <w:rPr>
-                <w:rFonts w:ascii="Arial" w:hAnsi="Arial" w:cs="Arial"/>
-              </w:rPr>
-              <w:t>2</w:t>
-            </w:r>
-            <w:r>
-              <w:rPr>
-                <w:rFonts w:ascii="Arial" w:hAnsi="Arial" w:cs="Arial"/>
-              </w:rPr>
-              <w:t>}</w:t>
+              <w:t>${person2}</w:t>
             </w:r>
           </w:p>
         </w:tc>
@@ -1293,19 +1173,7 @@
               <w:rPr>
                 <w:rFonts w:ascii="Arial" w:hAnsi="Arial" w:cs="Arial"/>
               </w:rPr>
-              <w:t>${supp</w:t>
-            </w:r>
-            <w:r>
-              <w:rPr>
-                <w:rFonts w:ascii="Arial" w:hAnsi="Arial" w:cs="Arial"/>
-              </w:rPr>
-              <w:t>2</w:t>
-            </w:r>
-            <w:r>
-              <w:rPr>
-                <w:rFonts w:ascii="Arial" w:hAnsi="Arial" w:cs="Arial"/>
-              </w:rPr>
-              <w:t>}</w:t>
+              <w:t>${supp2}</w:t>
             </w:r>
           </w:p>
         </w:tc>
@@ -1324,19 +1192,7 @@
               <w:rPr>
                 <w:rFonts w:ascii="Arial" w:hAnsi="Arial" w:cs="Arial"/>
               </w:rPr>
-              <w:t>${complestat</w:t>
-            </w:r>
-            <w:r>
-              <w:rPr>
-                <w:rFonts w:ascii="Arial" w:hAnsi="Arial" w:cs="Arial"/>
-              </w:rPr>
-              <w:t>2</w:t>
-            </w:r>
-            <w:r>
-              <w:rPr>
-                <w:rFonts w:ascii="Arial" w:hAnsi="Arial" w:cs="Arial"/>
-              </w:rPr>
-              <w:t>}</w:t>
+              <w:t>${complestat2}</w:t>
             </w:r>
           </w:p>
         </w:tc>
@@ -1492,39 +1348,7 @@
                 <w:b/>
                 <w:u w:val="single"/>
               </w:rPr>
-              <w:t>${compfunction</w:t>
-            </w:r>
-            <w:r>
-              <w:rPr>
-                <w:rFonts w:ascii="Arial" w:hAnsi="Arial" w:cs="Arial"/>
-                <w:b/>
-                <w:u w:val="single"/>
-              </w:rPr>
-              <w:t>0</w:t>
-            </w:r>
-            <w:r>
-              <w:rPr>
-                <w:rFonts w:ascii="Arial" w:hAnsi="Arial" w:cs="Arial"/>
-                <w:b/>
-                <w:u w:val="single"/>
-              </w:rPr>
-              <w:t>}, ${</w:t>
-            </w:r>
-            <w:r>
-              <w:rPr>
-                <w:rFonts w:ascii="Arial" w:hAnsi="Arial" w:cs="Arial"/>
-                <w:b/>
-                <w:u w:val="single"/>
-              </w:rPr>
-              <w:t>compfunction</w:t>
-            </w:r>
-            <w:r>
-              <w:rPr>
-                <w:rFonts w:ascii="Arial" w:hAnsi="Arial" w:cs="Arial"/>
-                <w:b/>
-                <w:u w:val="single"/>
-              </w:rPr>
-              <w:t>desc</w:t>
+              <w:t>${compfunctiondesc</w:t>
             </w:r>
             <w:r>
               <w:rPr>
@@ -1562,23 +1386,7 @@
                 <w:b/>
                 <w:u w:val="single"/>
               </w:rPr>
-              <w:t>${compfunction</w:t>
-            </w:r>
-            <w:r>
-              <w:rPr>
-                <w:rFonts w:ascii="Arial" w:hAnsi="Arial" w:cs="Arial"/>
-                <w:b/>
-                <w:u w:val="single"/>
-              </w:rPr>
-              <w:t>1</w:t>
-            </w:r>
-            <w:r>
-              <w:rPr>
-                <w:rFonts w:ascii="Arial" w:hAnsi="Arial" w:cs="Arial"/>
-                <w:b/>
-                <w:u w:val="single"/>
-              </w:rPr>
-              <w:t>}, ${compfunctiondesc</w:t>
+              <w:t>${compfunctiondesc</w:t>
             </w:r>
             <w:r>
               <w:rPr>
@@ -1670,23 +1478,7 @@
                 <w:b/>
                 <w:u w:val="single"/>
               </w:rPr>
-              <w:t>${diffunction0}, ${</w:t>
-            </w:r>
-            <w:r>
-              <w:rPr>
-                <w:rFonts w:ascii="Arial" w:hAnsi="Arial" w:cs="Arial"/>
-                <w:b/>
-                <w:u w:val="single"/>
-              </w:rPr>
-              <w:t>diffunction</w:t>
-            </w:r>
-            <w:r>
-              <w:rPr>
-                <w:rFonts w:ascii="Arial" w:hAnsi="Arial" w:cs="Arial"/>
-                <w:b/>
-                <w:u w:val="single"/>
-              </w:rPr>
-              <w:t>desc0}</w:t>
+              <w:t>${diffunctiondesc0}</w:t>
             </w:r>
           </w:p>
           <w:p>
@@ -1708,23 +1500,7 @@
                 <w:b/>
                 <w:u w:val="single"/>
               </w:rPr>
-              <w:t>${diffunction</w:t>
-            </w:r>
-            <w:r>
-              <w:rPr>
-                <w:rFonts w:ascii="Arial" w:hAnsi="Arial" w:cs="Arial"/>
-                <w:b/>
-                <w:u w:val="single"/>
-              </w:rPr>
-              <w:t>1</w:t>
-            </w:r>
-            <w:r>
-              <w:rPr>
-                <w:rFonts w:ascii="Arial" w:hAnsi="Arial" w:cs="Arial"/>
-                <w:b/>
-                <w:u w:val="single"/>
-              </w:rPr>
-              <w:t>}, ${diffunctiondesc</w:t>
+              <w:t>${diffunctiondesc</w:t>
             </w:r>
             <w:r>
               <w:rPr>
@@ -3534,6 +3310,7 @@
     <w:lsdException w:name="HTML Sample" w:semiHidden="1" w:unhideWhenUsed="1"/>
     <w:lsdException w:name="HTML Typewriter" w:semiHidden="1" w:unhideWhenUsed="1"/>
     <w:lsdException w:name="HTML Variable" w:semiHidden="1" w:unhideWhenUsed="1"/>
+    <w:lsdException w:name="Normal Table" w:semiHidden="1" w:unhideWhenUsed="1"/>
     <w:lsdException w:name="annotation subject" w:semiHidden="1" w:unhideWhenUsed="1"/>
     <w:lsdException w:name="No List" w:semiHidden="1" w:unhideWhenUsed="1"/>
     <w:lsdException w:name="Outline List 1" w:semiHidden="1" w:unhideWhenUsed="1"/>
@@ -3580,8 +3357,10 @@
     <w:lsdException w:name="Table Subtle 2" w:semiHidden="1" w:unhideWhenUsed="1"/>
     <w:lsdException w:name="Table Web 1" w:semiHidden="1" w:unhideWhenUsed="1"/>
     <w:lsdException w:name="Table Web 2" w:semiHidden="1" w:unhideWhenUsed="1"/>
+    <w:lsdException w:name="Table Web 3" w:semiHidden="1" w:unhideWhenUsed="1"/>
     <w:lsdException w:name="Balloon Text" w:semiHidden="1" w:unhideWhenUsed="1"/>
     <w:lsdException w:name="Table Grid" w:uiPriority="59"/>
+    <w:lsdException w:name="Table Theme" w:semiHidden="1" w:unhideWhenUsed="1"/>
     <w:lsdException w:name="Placeholder Text" w:semiHidden="1"/>
     <w:lsdException w:name="No Spacing" w:uiPriority="1" w:qFormat="1"/>
     <w:lsdException w:name="Light Shading" w:uiPriority="60"/>

</xml_diff>

<commit_message>
Added the Create Idp Page
</commit_message>
<xml_diff>
--- a/storage/IDP.docx
+++ b/storage/IDP.docx
@@ -39,27 +39,7 @@
           <w:sz w:val="24"/>
           <w:szCs w:val="24"/>
         </w:rPr>
-        <w:t xml:space="preserve">(Learning Needs </w:t>
-      </w:r>
-      <w:proofErr w:type="spellStart"/>
-      <w:r>
-        <w:rPr>
-          <w:rFonts w:ascii="Arial" w:hAnsi="Arial" w:cs="Arial"/>
-          <w:b/>
-          <w:sz w:val="24"/>
-          <w:szCs w:val="24"/>
-        </w:rPr>
-        <w:t>Assesments</w:t>
-      </w:r>
-      <w:proofErr w:type="spellEnd"/>
-      <w:r>
-        <w:rPr>
-          <w:rFonts w:ascii="Arial" w:hAnsi="Arial" w:cs="Arial"/>
-          <w:b/>
-          <w:sz w:val="24"/>
-          <w:szCs w:val="24"/>
-        </w:rPr>
-        <w:t>)</w:t>
+        <w:t>(Learning Needs Assesments)</w:t>
       </w:r>
     </w:p>
     <w:tbl>
@@ -111,21 +91,7 @@
               <w:rPr>
                 <w:rFonts w:ascii="Arial" w:hAnsi="Arial" w:cs="Arial"/>
               </w:rPr>
-              <w:t>{</w:t>
-            </w:r>
-            <w:proofErr w:type="spellStart"/>
-            <w:r>
-              <w:rPr>
-                <w:rFonts w:ascii="Arial" w:hAnsi="Arial" w:cs="Arial"/>
-              </w:rPr>
-              <w:t>ename</w:t>
-            </w:r>
-            <w:proofErr w:type="spellEnd"/>
-            <w:r>
-              <w:rPr>
-                <w:rFonts w:ascii="Arial" w:hAnsi="Arial" w:cs="Arial"/>
-              </w:rPr>
-              <w:t>}</w:t>
+              <w:t>{ename}</w:t>
             </w:r>
           </w:p>
         </w:tc>
@@ -197,19 +163,11 @@
               </w:rPr>
               <w:t>{</w:t>
             </w:r>
-            <w:proofErr w:type="spellStart"/>
-            <w:r>
-              <w:rPr>
-                <w:rFonts w:ascii="Arial" w:hAnsi="Arial" w:cs="Arial"/>
-              </w:rPr>
-              <w:t>pyear</w:t>
-            </w:r>
-            <w:proofErr w:type="spellEnd"/>
-            <w:r>
-              <w:rPr>
-                <w:rFonts w:ascii="Arial" w:hAnsi="Arial" w:cs="Arial"/>
-              </w:rPr>
-              <w:t>}</w:t>
+            <w:r>
+              <w:rPr>
+                <w:rFonts w:ascii="Arial" w:hAnsi="Arial" w:cs="Arial"/>
+              </w:rPr>
+              <w:t>pyear}</w:t>
             </w:r>
           </w:p>
         </w:tc>
@@ -252,21 +210,7 @@
               <w:rPr>
                 <w:rFonts w:ascii="Arial" w:hAnsi="Arial" w:cs="Arial"/>
               </w:rPr>
-              <w:t>{</w:t>
-            </w:r>
-            <w:proofErr w:type="spellStart"/>
-            <w:r>
-              <w:rPr>
-                <w:rFonts w:ascii="Arial" w:hAnsi="Arial" w:cs="Arial"/>
-              </w:rPr>
-              <w:t>sname</w:t>
-            </w:r>
-            <w:proofErr w:type="spellEnd"/>
-            <w:r>
-              <w:rPr>
-                <w:rFonts w:ascii="Arial" w:hAnsi="Arial" w:cs="Arial"/>
-              </w:rPr>
-              <w:t>}</w:t>
+              <w:t>{sname}</w:t>
             </w:r>
           </w:p>
         </w:tc>
@@ -304,21 +248,7 @@
               <w:rPr>
                 <w:rFonts w:ascii="Arial" w:hAnsi="Arial" w:cs="Arial"/>
               </w:rPr>
-              <w:t>{</w:t>
-            </w:r>
-            <w:proofErr w:type="spellStart"/>
-            <w:r>
-              <w:rPr>
-                <w:rFonts w:ascii="Arial" w:hAnsi="Arial" w:cs="Arial"/>
-              </w:rPr>
-              <w:t>ayear</w:t>
-            </w:r>
-            <w:proofErr w:type="spellEnd"/>
-            <w:r>
-              <w:rPr>
-                <w:rFonts w:ascii="Arial" w:hAnsi="Arial" w:cs="Arial"/>
-              </w:rPr>
-              <w:t>}</w:t>
+              <w:t>{ayear}</w:t>
             </w:r>
           </w:p>
         </w:tc>
@@ -462,12 +392,6 @@
                 <w:rFonts w:ascii="Arial" w:hAnsi="Arial" w:cs="Arial"/>
               </w:rPr>
               <w:t>}</w:t>
-            </w:r>
-            <w:r>
-              <w:rPr>
-                <w:rFonts w:ascii="Arial" w:hAnsi="Arial" w:cs="Arial"/>
-              </w:rPr>
-              <w:t>s</w:t>
             </w:r>
             <w:r>
               <w:rPr>
@@ -1760,21 +1684,12 @@
               </w:rPr>
               <w:t>{</w:t>
             </w:r>
-            <w:proofErr w:type="spellStart"/>
             <w:r>
               <w:rPr>
                 <w:rFonts w:ascii="Arial" w:hAnsi="Arial" w:cs="Arial"/>
                 <w:sz w:val="20"/>
               </w:rPr>
-              <w:t>esign</w:t>
-            </w:r>
-            <w:proofErr w:type="spellEnd"/>
-            <w:r>
-              <w:rPr>
-                <w:rFonts w:ascii="Arial" w:hAnsi="Arial" w:cs="Arial"/>
-                <w:sz w:val="20"/>
-              </w:rPr>
-              <w:t>}</w:t>
+              <w:t>esign}</w:t>
             </w:r>
           </w:p>
         </w:tc>
@@ -1805,21 +1720,12 @@
               </w:rPr>
               <w:t>{</w:t>
             </w:r>
-            <w:proofErr w:type="spellStart"/>
             <w:r>
               <w:rPr>
                 <w:rFonts w:ascii="Arial" w:hAnsi="Arial" w:cs="Arial"/>
                 <w:sz w:val="20"/>
               </w:rPr>
-              <w:t>edate</w:t>
-            </w:r>
-            <w:proofErr w:type="spellEnd"/>
-            <w:r>
-              <w:rPr>
-                <w:rFonts w:ascii="Arial" w:hAnsi="Arial" w:cs="Arial"/>
-                <w:sz w:val="20"/>
-              </w:rPr>
-              <w:t>}</w:t>
+              <w:t>edate}</w:t>
             </w:r>
           </w:p>
         </w:tc>
@@ -1850,21 +1756,12 @@
               </w:rPr>
               <w:t>{</w:t>
             </w:r>
-            <w:proofErr w:type="spellStart"/>
             <w:r>
               <w:rPr>
                 <w:rFonts w:ascii="Arial" w:hAnsi="Arial" w:cs="Arial"/>
                 <w:sz w:val="20"/>
               </w:rPr>
-              <w:t>ssign</w:t>
-            </w:r>
-            <w:proofErr w:type="spellEnd"/>
-            <w:r>
-              <w:rPr>
-                <w:rFonts w:ascii="Arial" w:hAnsi="Arial" w:cs="Arial"/>
-                <w:sz w:val="20"/>
-              </w:rPr>
-              <w:t>}</w:t>
+              <w:t>ssign}</w:t>
             </w:r>
           </w:p>
         </w:tc>
@@ -1895,21 +1792,12 @@
               </w:rPr>
               <w:t>{</w:t>
             </w:r>
-            <w:proofErr w:type="spellStart"/>
             <w:r>
               <w:rPr>
                 <w:rFonts w:ascii="Arial" w:hAnsi="Arial" w:cs="Arial"/>
                 <w:sz w:val="20"/>
               </w:rPr>
-              <w:t>sdate</w:t>
-            </w:r>
-            <w:proofErr w:type="spellEnd"/>
-            <w:r>
-              <w:rPr>
-                <w:rFonts w:ascii="Arial" w:hAnsi="Arial" w:cs="Arial"/>
-                <w:sz w:val="20"/>
-              </w:rPr>
-              <w:t>}</w:t>
+              <w:t>sdate}</w:t>
             </w:r>
           </w:p>
         </w:tc>
@@ -1940,21 +1828,12 @@
               </w:rPr>
               <w:t>{</w:t>
             </w:r>
-            <w:proofErr w:type="spellStart"/>
             <w:r>
               <w:rPr>
                 <w:rFonts w:ascii="Arial" w:hAnsi="Arial" w:cs="Arial"/>
                 <w:sz w:val="20"/>
               </w:rPr>
-              <w:t>hsign</w:t>
-            </w:r>
-            <w:proofErr w:type="spellEnd"/>
-            <w:r>
-              <w:rPr>
-                <w:rFonts w:ascii="Arial" w:hAnsi="Arial" w:cs="Arial"/>
-                <w:sz w:val="20"/>
-              </w:rPr>
-              <w:t>}</w:t>
+              <w:t>hsign}</w:t>
             </w:r>
           </w:p>
         </w:tc>
@@ -1985,21 +1864,12 @@
               </w:rPr>
               <w:t>{</w:t>
             </w:r>
-            <w:proofErr w:type="spellStart"/>
             <w:r>
               <w:rPr>
                 <w:rFonts w:ascii="Arial" w:hAnsi="Arial" w:cs="Arial"/>
                 <w:sz w:val="20"/>
               </w:rPr>
-              <w:t>hdate</w:t>
-            </w:r>
-            <w:proofErr w:type="spellEnd"/>
-            <w:r>
-              <w:rPr>
-                <w:rFonts w:ascii="Arial" w:hAnsi="Arial" w:cs="Arial"/>
-                <w:sz w:val="20"/>
-              </w:rPr>
-              <w:t>}</w:t>
+              <w:t>hdate}</w:t>
             </w:r>
           </w:p>
         </w:tc>
@@ -2830,43 +2700,7 @@
                               <w:sz w:val="16"/>
                               <w:lang w:val="fr-FR"/>
                             </w:rPr>
-                            <w:t xml:space="preserve">F. </w:t>
-                          </w:r>
-                          <w:proofErr w:type="spellStart"/>
-                          <w:r>
-                            <w:rPr>
-                              <w:rFonts w:ascii="Verdana" w:hAnsi="Verdana" w:cs="Tahoma"/>
-                              <w:sz w:val="16"/>
-                              <w:lang w:val="fr-FR"/>
-                            </w:rPr>
-                            <w:t>Pimentel</w:t>
-                          </w:r>
-                          <w:proofErr w:type="spellEnd"/>
-                          <w:r>
-                            <w:rPr>
-                              <w:rFonts w:ascii="Verdana" w:hAnsi="Verdana" w:cs="Tahoma"/>
-                              <w:sz w:val="16"/>
-                              <w:lang w:val="fr-FR"/>
-                            </w:rPr>
-                            <w:t xml:space="preserve"> Avenue, </w:t>
-                          </w:r>
-                          <w:proofErr w:type="spellStart"/>
-                          <w:r>
-                            <w:rPr>
-                              <w:rFonts w:ascii="Verdana" w:hAnsi="Verdana" w:cs="Tahoma"/>
-                              <w:sz w:val="16"/>
-                              <w:lang w:val="fr-FR"/>
-                            </w:rPr>
-                            <w:t>Brgy</w:t>
-                          </w:r>
-                          <w:proofErr w:type="spellEnd"/>
-                          <w:r>
-                            <w:rPr>
-                              <w:rFonts w:ascii="Verdana" w:hAnsi="Verdana" w:cs="Tahoma"/>
-                              <w:sz w:val="16"/>
-                              <w:lang w:val="fr-FR"/>
-                            </w:rPr>
-                            <w:t>. 2, Daet, Camarines Norte – 4600, Philippines</w:t>
+                            <w:t>F. Pimentel Avenue, Brgy. 2, Daet, Camarines Norte – 4600, Philippines</w:t>
                           </w:r>
                         </w:p>
                       </w:txbxContent>
@@ -2947,43 +2781,7 @@
                         <w:sz w:val="16"/>
                         <w:lang w:val="fr-FR"/>
                       </w:rPr>
-                      <w:t xml:space="preserve">F. </w:t>
-                    </w:r>
-                    <w:proofErr w:type="spellStart"/>
-                    <w:r>
-                      <w:rPr>
-                        <w:rFonts w:ascii="Verdana" w:hAnsi="Verdana" w:cs="Tahoma"/>
-                        <w:sz w:val="16"/>
-                        <w:lang w:val="fr-FR"/>
-                      </w:rPr>
-                      <w:t>Pimentel</w:t>
-                    </w:r>
-                    <w:proofErr w:type="spellEnd"/>
-                    <w:r>
-                      <w:rPr>
-                        <w:rFonts w:ascii="Verdana" w:hAnsi="Verdana" w:cs="Tahoma"/>
-                        <w:sz w:val="16"/>
-                        <w:lang w:val="fr-FR"/>
-                      </w:rPr>
-                      <w:t xml:space="preserve"> Avenue, </w:t>
-                    </w:r>
-                    <w:proofErr w:type="spellStart"/>
-                    <w:r>
-                      <w:rPr>
-                        <w:rFonts w:ascii="Verdana" w:hAnsi="Verdana" w:cs="Tahoma"/>
-                        <w:sz w:val="16"/>
-                        <w:lang w:val="fr-FR"/>
-                      </w:rPr>
-                      <w:t>Brgy</w:t>
-                    </w:r>
-                    <w:proofErr w:type="spellEnd"/>
-                    <w:r>
-                      <w:rPr>
-                        <w:rFonts w:ascii="Verdana" w:hAnsi="Verdana" w:cs="Tahoma"/>
-                        <w:sz w:val="16"/>
-                        <w:lang w:val="fr-FR"/>
-                      </w:rPr>
-                      <w:t>. 2, Daet, Camarines Norte – 4600, Philippines</w:t>
+                      <w:t>F. Pimentel Avenue, Brgy. 2, Daet, Camarines Norte – 4600, Philippines</w:t>
                     </w:r>
                   </w:p>
                 </w:txbxContent>

</xml_diff>

<commit_message>
Added the Show and Index of the IDP
</commit_message>
<xml_diff>
--- a/storage/IDP.docx
+++ b/storage/IDP.docx
@@ -39,7 +39,27 @@
           <w:sz w:val="24"/>
           <w:szCs w:val="24"/>
         </w:rPr>
-        <w:t>(Learning Needs Assesments)</w:t>
+        <w:t xml:space="preserve">(Learning Needs </w:t>
+      </w:r>
+      <w:proofErr w:type="spellStart"/>
+      <w:r>
+        <w:rPr>
+          <w:rFonts w:ascii="Arial" w:hAnsi="Arial" w:cs="Arial"/>
+          <w:b/>
+          <w:sz w:val="24"/>
+          <w:szCs w:val="24"/>
+        </w:rPr>
+        <w:t>Assesments</w:t>
+      </w:r>
+      <w:proofErr w:type="spellEnd"/>
+      <w:r>
+        <w:rPr>
+          <w:rFonts w:ascii="Arial" w:hAnsi="Arial" w:cs="Arial"/>
+          <w:b/>
+          <w:sz w:val="24"/>
+          <w:szCs w:val="24"/>
+        </w:rPr>
+        <w:t>)</w:t>
       </w:r>
     </w:p>
     <w:tbl>
@@ -91,7 +111,21 @@
               <w:rPr>
                 <w:rFonts w:ascii="Arial" w:hAnsi="Arial" w:cs="Arial"/>
               </w:rPr>
-              <w:t>{ename}</w:t>
+              <w:t>{</w:t>
+            </w:r>
+            <w:proofErr w:type="spellStart"/>
+            <w:r>
+              <w:rPr>
+                <w:rFonts w:ascii="Arial" w:hAnsi="Arial" w:cs="Arial"/>
+              </w:rPr>
+              <w:t>ename</w:t>
+            </w:r>
+            <w:proofErr w:type="spellEnd"/>
+            <w:r>
+              <w:rPr>
+                <w:rFonts w:ascii="Arial" w:hAnsi="Arial" w:cs="Arial"/>
+              </w:rPr>
+              <w:t>}</w:t>
             </w:r>
           </w:p>
         </w:tc>
@@ -163,11 +197,19 @@
               </w:rPr>
               <w:t>{</w:t>
             </w:r>
-            <w:r>
-              <w:rPr>
-                <w:rFonts w:ascii="Arial" w:hAnsi="Arial" w:cs="Arial"/>
-              </w:rPr>
-              <w:t>pyear}</w:t>
+            <w:proofErr w:type="spellStart"/>
+            <w:r>
+              <w:rPr>
+                <w:rFonts w:ascii="Arial" w:hAnsi="Arial" w:cs="Arial"/>
+              </w:rPr>
+              <w:t>pyear</w:t>
+            </w:r>
+            <w:proofErr w:type="spellEnd"/>
+            <w:r>
+              <w:rPr>
+                <w:rFonts w:ascii="Arial" w:hAnsi="Arial" w:cs="Arial"/>
+              </w:rPr>
+              <w:t>}</w:t>
             </w:r>
           </w:p>
         </w:tc>
@@ -210,7 +252,21 @@
               <w:rPr>
                 <w:rFonts w:ascii="Arial" w:hAnsi="Arial" w:cs="Arial"/>
               </w:rPr>
-              <w:t>{sname}</w:t>
+              <w:t>{</w:t>
+            </w:r>
+            <w:proofErr w:type="spellStart"/>
+            <w:r>
+              <w:rPr>
+                <w:rFonts w:ascii="Arial" w:hAnsi="Arial" w:cs="Arial"/>
+              </w:rPr>
+              <w:t>sname</w:t>
+            </w:r>
+            <w:proofErr w:type="spellEnd"/>
+            <w:r>
+              <w:rPr>
+                <w:rFonts w:ascii="Arial" w:hAnsi="Arial" w:cs="Arial"/>
+              </w:rPr>
+              <w:t>}</w:t>
             </w:r>
           </w:p>
         </w:tc>
@@ -248,7 +304,21 @@
               <w:rPr>
                 <w:rFonts w:ascii="Arial" w:hAnsi="Arial" w:cs="Arial"/>
               </w:rPr>
-              <w:t>{ayear}</w:t>
+              <w:t>{</w:t>
+            </w:r>
+            <w:proofErr w:type="spellStart"/>
+            <w:r>
+              <w:rPr>
+                <w:rFonts w:ascii="Arial" w:hAnsi="Arial" w:cs="Arial"/>
+              </w:rPr>
+              <w:t>ayear</w:t>
+            </w:r>
+            <w:proofErr w:type="spellEnd"/>
+            <w:r>
+              <w:rPr>
+                <w:rFonts w:ascii="Arial" w:hAnsi="Arial" w:cs="Arial"/>
+              </w:rPr>
+              <w:t>}</w:t>
             </w:r>
           </w:p>
         </w:tc>
@@ -403,13 +473,19 @@
               <w:rPr>
                 <w:rFonts w:ascii="Arial" w:hAnsi="Arial" w:cs="Arial"/>
               </w:rPr>
-              <w:t>Others, please specify</w:t>
-            </w:r>
-            <w:r>
-              <w:rPr>
-                <w:rFonts w:ascii="Arial" w:hAnsi="Arial" w:cs="Arial"/>
-              </w:rPr>
-              <w:t xml:space="preserve"> </w:t>
+              <w:t xml:space="preserve">Others, please </w:t>
+            </w:r>
+            <w:r>
+              <w:rPr>
+                <w:rFonts w:ascii="Arial" w:hAnsi="Arial" w:cs="Arial"/>
+              </w:rPr>
+              <w:t>specify:</w:t>
+            </w:r>
+            <w:r>
+              <w:rPr>
+                <w:rFonts w:ascii="Arial" w:hAnsi="Arial" w:cs="Arial"/>
+              </w:rPr>
+              <w:t xml:space="preserve"> ${explain}</w:t>
             </w:r>
           </w:p>
         </w:tc>
@@ -1262,33 +1338,17 @@
               </w:numPr>
               <w:rPr>
                 <w:rFonts w:ascii="Arial" w:hAnsi="Arial" w:cs="Arial"/>
-                <w:b/>
+                <w:bCs/>
                 <w:u w:val="single"/>
               </w:rPr>
             </w:pPr>
             <w:r>
               <w:rPr>
                 <w:rFonts w:ascii="Arial" w:hAnsi="Arial" w:cs="Arial"/>
-                <w:b/>
+                <w:bCs/>
                 <w:u w:val="single"/>
               </w:rPr>
-              <w:t>${compfunctiondesc</w:t>
-            </w:r>
-            <w:r>
-              <w:rPr>
-                <w:rFonts w:ascii="Arial" w:hAnsi="Arial" w:cs="Arial"/>
-                <w:b/>
-                <w:u w:val="single"/>
-              </w:rPr>
-              <w:t>0</w:t>
-            </w:r>
-            <w:r>
-              <w:rPr>
-                <w:rFonts w:ascii="Arial" w:hAnsi="Arial" w:cs="Arial"/>
-                <w:b/>
-                <w:u w:val="single"/>
-              </w:rPr>
-              <w:t>}</w:t>
+              <w:t>${compfunctiondesc0}</w:t>
             </w:r>
           </w:p>
           <w:p>
@@ -1300,33 +1360,17 @@
               </w:numPr>
               <w:rPr>
                 <w:rFonts w:ascii="Arial" w:hAnsi="Arial" w:cs="Arial"/>
-                <w:b/>
+                <w:bCs/>
                 <w:u w:val="single"/>
               </w:rPr>
             </w:pPr>
             <w:r>
               <w:rPr>
                 <w:rFonts w:ascii="Arial" w:hAnsi="Arial" w:cs="Arial"/>
-                <w:b/>
+                <w:bCs/>
                 <w:u w:val="single"/>
               </w:rPr>
-              <w:t>${compfunctiondesc</w:t>
-            </w:r>
-            <w:r>
-              <w:rPr>
-                <w:rFonts w:ascii="Arial" w:hAnsi="Arial" w:cs="Arial"/>
-                <w:b/>
-                <w:u w:val="single"/>
-              </w:rPr>
-              <w:t>1</w:t>
-            </w:r>
-            <w:r>
-              <w:rPr>
-                <w:rFonts w:ascii="Arial" w:hAnsi="Arial" w:cs="Arial"/>
-                <w:b/>
-                <w:u w:val="single"/>
-              </w:rPr>
-              <w:t>}</w:t>
+              <w:t>${compfunctiondesc1}</w:t>
             </w:r>
           </w:p>
           <w:p>
@@ -1392,14 +1436,14 @@
               </w:numPr>
               <w:rPr>
                 <w:rFonts w:ascii="Arial" w:hAnsi="Arial" w:cs="Arial"/>
-                <w:b/>
+                <w:bCs/>
                 <w:u w:val="single"/>
               </w:rPr>
             </w:pPr>
             <w:r>
               <w:rPr>
                 <w:rFonts w:ascii="Arial" w:hAnsi="Arial" w:cs="Arial"/>
-                <w:b/>
+                <w:bCs/>
                 <w:u w:val="single"/>
               </w:rPr>
               <w:t>${diffunctiondesc0}</w:t>
@@ -1414,33 +1458,17 @@
               </w:numPr>
               <w:rPr>
                 <w:rFonts w:ascii="Arial" w:hAnsi="Arial" w:cs="Arial"/>
-                <w:b/>
+                <w:bCs/>
                 <w:u w:val="single"/>
               </w:rPr>
             </w:pPr>
             <w:r>
               <w:rPr>
                 <w:rFonts w:ascii="Arial" w:hAnsi="Arial" w:cs="Arial"/>
-                <w:b/>
+                <w:bCs/>
                 <w:u w:val="single"/>
               </w:rPr>
-              <w:t>${diffunctiondesc</w:t>
-            </w:r>
-            <w:r>
-              <w:rPr>
-                <w:rFonts w:ascii="Arial" w:hAnsi="Arial" w:cs="Arial"/>
-                <w:b/>
-                <w:u w:val="single"/>
-              </w:rPr>
-              <w:t>1</w:t>
-            </w:r>
-            <w:r>
-              <w:rPr>
-                <w:rFonts w:ascii="Arial" w:hAnsi="Arial" w:cs="Arial"/>
-                <w:b/>
-                <w:u w:val="single"/>
-              </w:rPr>
-              <w:t>}</w:t>
+              <w:t>${diffunctiondesc1}</w:t>
             </w:r>
           </w:p>
           <w:p>
@@ -1684,12 +1712,21 @@
               </w:rPr>
               <w:t>{</w:t>
             </w:r>
-            <w:r>
-              <w:rPr>
-                <w:rFonts w:ascii="Arial" w:hAnsi="Arial" w:cs="Arial"/>
-                <w:sz w:val="20"/>
-              </w:rPr>
-              <w:t>esign}</w:t>
+            <w:proofErr w:type="spellStart"/>
+            <w:r>
+              <w:rPr>
+                <w:rFonts w:ascii="Arial" w:hAnsi="Arial" w:cs="Arial"/>
+                <w:sz w:val="20"/>
+              </w:rPr>
+              <w:t>esign</w:t>
+            </w:r>
+            <w:proofErr w:type="spellEnd"/>
+            <w:r>
+              <w:rPr>
+                <w:rFonts w:ascii="Arial" w:hAnsi="Arial" w:cs="Arial"/>
+                <w:sz w:val="20"/>
+              </w:rPr>
+              <w:t>}</w:t>
             </w:r>
           </w:p>
         </w:tc>
@@ -1720,12 +1757,21 @@
               </w:rPr>
               <w:t>{</w:t>
             </w:r>
-            <w:r>
-              <w:rPr>
-                <w:rFonts w:ascii="Arial" w:hAnsi="Arial" w:cs="Arial"/>
-                <w:sz w:val="20"/>
-              </w:rPr>
-              <w:t>edate}</w:t>
+            <w:proofErr w:type="spellStart"/>
+            <w:r>
+              <w:rPr>
+                <w:rFonts w:ascii="Arial" w:hAnsi="Arial" w:cs="Arial"/>
+                <w:sz w:val="20"/>
+              </w:rPr>
+              <w:t>edate</w:t>
+            </w:r>
+            <w:proofErr w:type="spellEnd"/>
+            <w:r>
+              <w:rPr>
+                <w:rFonts w:ascii="Arial" w:hAnsi="Arial" w:cs="Arial"/>
+                <w:sz w:val="20"/>
+              </w:rPr>
+              <w:t>}</w:t>
             </w:r>
           </w:p>
         </w:tc>
@@ -1756,12 +1802,21 @@
               </w:rPr>
               <w:t>{</w:t>
             </w:r>
-            <w:r>
-              <w:rPr>
-                <w:rFonts w:ascii="Arial" w:hAnsi="Arial" w:cs="Arial"/>
-                <w:sz w:val="20"/>
-              </w:rPr>
-              <w:t>ssign}</w:t>
+            <w:proofErr w:type="spellStart"/>
+            <w:r>
+              <w:rPr>
+                <w:rFonts w:ascii="Arial" w:hAnsi="Arial" w:cs="Arial"/>
+                <w:sz w:val="20"/>
+              </w:rPr>
+              <w:t>ssign</w:t>
+            </w:r>
+            <w:proofErr w:type="spellEnd"/>
+            <w:r>
+              <w:rPr>
+                <w:rFonts w:ascii="Arial" w:hAnsi="Arial" w:cs="Arial"/>
+                <w:sz w:val="20"/>
+              </w:rPr>
+              <w:t>}</w:t>
             </w:r>
           </w:p>
         </w:tc>
@@ -1792,12 +1847,21 @@
               </w:rPr>
               <w:t>{</w:t>
             </w:r>
-            <w:r>
-              <w:rPr>
-                <w:rFonts w:ascii="Arial" w:hAnsi="Arial" w:cs="Arial"/>
-                <w:sz w:val="20"/>
-              </w:rPr>
-              <w:t>sdate}</w:t>
+            <w:proofErr w:type="spellStart"/>
+            <w:r>
+              <w:rPr>
+                <w:rFonts w:ascii="Arial" w:hAnsi="Arial" w:cs="Arial"/>
+                <w:sz w:val="20"/>
+              </w:rPr>
+              <w:t>sdate</w:t>
+            </w:r>
+            <w:proofErr w:type="spellEnd"/>
+            <w:r>
+              <w:rPr>
+                <w:rFonts w:ascii="Arial" w:hAnsi="Arial" w:cs="Arial"/>
+                <w:sz w:val="20"/>
+              </w:rPr>
+              <w:t>}</w:t>
             </w:r>
           </w:p>
         </w:tc>
@@ -1828,12 +1892,21 @@
               </w:rPr>
               <w:t>{</w:t>
             </w:r>
-            <w:r>
-              <w:rPr>
-                <w:rFonts w:ascii="Arial" w:hAnsi="Arial" w:cs="Arial"/>
-                <w:sz w:val="20"/>
-              </w:rPr>
-              <w:t>hsign}</w:t>
+            <w:proofErr w:type="spellStart"/>
+            <w:r>
+              <w:rPr>
+                <w:rFonts w:ascii="Arial" w:hAnsi="Arial" w:cs="Arial"/>
+                <w:sz w:val="20"/>
+              </w:rPr>
+              <w:t>hsign</w:t>
+            </w:r>
+            <w:proofErr w:type="spellEnd"/>
+            <w:r>
+              <w:rPr>
+                <w:rFonts w:ascii="Arial" w:hAnsi="Arial" w:cs="Arial"/>
+                <w:sz w:val="20"/>
+              </w:rPr>
+              <w:t>}</w:t>
             </w:r>
           </w:p>
         </w:tc>
@@ -1864,12 +1937,21 @@
               </w:rPr>
               <w:t>{</w:t>
             </w:r>
-            <w:r>
-              <w:rPr>
-                <w:rFonts w:ascii="Arial" w:hAnsi="Arial" w:cs="Arial"/>
-                <w:sz w:val="20"/>
-              </w:rPr>
-              <w:t>hdate}</w:t>
+            <w:proofErr w:type="spellStart"/>
+            <w:r>
+              <w:rPr>
+                <w:rFonts w:ascii="Arial" w:hAnsi="Arial" w:cs="Arial"/>
+                <w:sz w:val="20"/>
+              </w:rPr>
+              <w:t>hdate</w:t>
+            </w:r>
+            <w:proofErr w:type="spellEnd"/>
+            <w:r>
+              <w:rPr>
+                <w:rFonts w:ascii="Arial" w:hAnsi="Arial" w:cs="Arial"/>
+                <w:sz w:val="20"/>
+              </w:rPr>
+              <w:t>}</w:t>
             </w:r>
           </w:p>
         </w:tc>
@@ -2700,7 +2782,43 @@
                               <w:sz w:val="16"/>
                               <w:lang w:val="fr-FR"/>
                             </w:rPr>
-                            <w:t>F. Pimentel Avenue, Brgy. 2, Daet, Camarines Norte – 4600, Philippines</w:t>
+                            <w:t xml:space="preserve">F. </w:t>
+                          </w:r>
+                          <w:proofErr w:type="spellStart"/>
+                          <w:r>
+                            <w:rPr>
+                              <w:rFonts w:ascii="Verdana" w:hAnsi="Verdana" w:cs="Tahoma"/>
+                              <w:sz w:val="16"/>
+                              <w:lang w:val="fr-FR"/>
+                            </w:rPr>
+                            <w:t>Pimentel</w:t>
+                          </w:r>
+                          <w:proofErr w:type="spellEnd"/>
+                          <w:r>
+                            <w:rPr>
+                              <w:rFonts w:ascii="Verdana" w:hAnsi="Verdana" w:cs="Tahoma"/>
+                              <w:sz w:val="16"/>
+                              <w:lang w:val="fr-FR"/>
+                            </w:rPr>
+                            <w:t xml:space="preserve"> Avenue, </w:t>
+                          </w:r>
+                          <w:proofErr w:type="spellStart"/>
+                          <w:r>
+                            <w:rPr>
+                              <w:rFonts w:ascii="Verdana" w:hAnsi="Verdana" w:cs="Tahoma"/>
+                              <w:sz w:val="16"/>
+                              <w:lang w:val="fr-FR"/>
+                            </w:rPr>
+                            <w:t>Brgy</w:t>
+                          </w:r>
+                          <w:proofErr w:type="spellEnd"/>
+                          <w:r>
+                            <w:rPr>
+                              <w:rFonts w:ascii="Verdana" w:hAnsi="Verdana" w:cs="Tahoma"/>
+                              <w:sz w:val="16"/>
+                              <w:lang w:val="fr-FR"/>
+                            </w:rPr>
+                            <w:t>. 2, Daet, Camarines Norte – 4600, Philippines</w:t>
                           </w:r>
                         </w:p>
                       </w:txbxContent>
@@ -2781,7 +2899,43 @@
                         <w:sz w:val="16"/>
                         <w:lang w:val="fr-FR"/>
                       </w:rPr>
-                      <w:t>F. Pimentel Avenue, Brgy. 2, Daet, Camarines Norte – 4600, Philippines</w:t>
+                      <w:t xml:space="preserve">F. </w:t>
+                    </w:r>
+                    <w:proofErr w:type="spellStart"/>
+                    <w:r>
+                      <w:rPr>
+                        <w:rFonts w:ascii="Verdana" w:hAnsi="Verdana" w:cs="Tahoma"/>
+                        <w:sz w:val="16"/>
+                        <w:lang w:val="fr-FR"/>
+                      </w:rPr>
+                      <w:t>Pimentel</w:t>
+                    </w:r>
+                    <w:proofErr w:type="spellEnd"/>
+                    <w:r>
+                      <w:rPr>
+                        <w:rFonts w:ascii="Verdana" w:hAnsi="Verdana" w:cs="Tahoma"/>
+                        <w:sz w:val="16"/>
+                        <w:lang w:val="fr-FR"/>
+                      </w:rPr>
+                      <w:t xml:space="preserve"> Avenue, </w:t>
+                    </w:r>
+                    <w:proofErr w:type="spellStart"/>
+                    <w:r>
+                      <w:rPr>
+                        <w:rFonts w:ascii="Verdana" w:hAnsi="Verdana" w:cs="Tahoma"/>
+                        <w:sz w:val="16"/>
+                        <w:lang w:val="fr-FR"/>
+                      </w:rPr>
+                      <w:t>Brgy</w:t>
+                    </w:r>
+                    <w:proofErr w:type="spellEnd"/>
+                    <w:r>
+                      <w:rPr>
+                        <w:rFonts w:ascii="Verdana" w:hAnsi="Verdana" w:cs="Tahoma"/>
+                        <w:sz w:val="16"/>
+                        <w:lang w:val="fr-FR"/>
+                      </w:rPr>
+                      <w:t>. 2, Daet, Camarines Norte – 4600, Philippines</w:t>
                     </w:r>
                   </w:p>
                 </w:txbxContent>

</xml_diff>

<commit_message>
Completed the IDP except the delete function
</commit_message>
<xml_diff>
--- a/storage/IDP.docx
+++ b/storage/IDP.docx
@@ -39,27 +39,7 @@
           <w:sz w:val="24"/>
           <w:szCs w:val="24"/>
         </w:rPr>
-        <w:t xml:space="preserve">(Learning Needs </w:t>
-      </w:r>
-      <w:proofErr w:type="spellStart"/>
-      <w:r>
-        <w:rPr>
-          <w:rFonts w:ascii="Arial" w:hAnsi="Arial" w:cs="Arial"/>
-          <w:b/>
-          <w:sz w:val="24"/>
-          <w:szCs w:val="24"/>
-        </w:rPr>
-        <w:t>Assesments</w:t>
-      </w:r>
-      <w:proofErr w:type="spellEnd"/>
-      <w:r>
-        <w:rPr>
-          <w:rFonts w:ascii="Arial" w:hAnsi="Arial" w:cs="Arial"/>
-          <w:b/>
-          <w:sz w:val="24"/>
-          <w:szCs w:val="24"/>
-        </w:rPr>
-        <w:t>)</w:t>
+        <w:t>(Learning Needs Assesments)</w:t>
       </w:r>
     </w:p>
     <w:tbl>
@@ -111,21 +91,7 @@
               <w:rPr>
                 <w:rFonts w:ascii="Arial" w:hAnsi="Arial" w:cs="Arial"/>
               </w:rPr>
-              <w:t>{</w:t>
-            </w:r>
-            <w:proofErr w:type="spellStart"/>
-            <w:r>
-              <w:rPr>
-                <w:rFonts w:ascii="Arial" w:hAnsi="Arial" w:cs="Arial"/>
-              </w:rPr>
-              <w:t>ename</w:t>
-            </w:r>
-            <w:proofErr w:type="spellEnd"/>
-            <w:r>
-              <w:rPr>
-                <w:rFonts w:ascii="Arial" w:hAnsi="Arial" w:cs="Arial"/>
-              </w:rPr>
-              <w:t>}</w:t>
+              <w:t>{ename}</w:t>
             </w:r>
           </w:p>
         </w:tc>
@@ -197,19 +163,11 @@
               </w:rPr>
               <w:t>{</w:t>
             </w:r>
-            <w:proofErr w:type="spellStart"/>
-            <w:r>
-              <w:rPr>
-                <w:rFonts w:ascii="Arial" w:hAnsi="Arial" w:cs="Arial"/>
-              </w:rPr>
-              <w:t>pyear</w:t>
-            </w:r>
-            <w:proofErr w:type="spellEnd"/>
-            <w:r>
-              <w:rPr>
-                <w:rFonts w:ascii="Arial" w:hAnsi="Arial" w:cs="Arial"/>
-              </w:rPr>
-              <w:t>}</w:t>
+            <w:r>
+              <w:rPr>
+                <w:rFonts w:ascii="Arial" w:hAnsi="Arial" w:cs="Arial"/>
+              </w:rPr>
+              <w:t>pyear}</w:t>
             </w:r>
           </w:p>
         </w:tc>
@@ -252,21 +210,7 @@
               <w:rPr>
                 <w:rFonts w:ascii="Arial" w:hAnsi="Arial" w:cs="Arial"/>
               </w:rPr>
-              <w:t>{</w:t>
-            </w:r>
-            <w:proofErr w:type="spellStart"/>
-            <w:r>
-              <w:rPr>
-                <w:rFonts w:ascii="Arial" w:hAnsi="Arial" w:cs="Arial"/>
-              </w:rPr>
-              <w:t>sname</w:t>
-            </w:r>
-            <w:proofErr w:type="spellEnd"/>
-            <w:r>
-              <w:rPr>
-                <w:rFonts w:ascii="Arial" w:hAnsi="Arial" w:cs="Arial"/>
-              </w:rPr>
-              <w:t>}</w:t>
+              <w:t>{sname}</w:t>
             </w:r>
           </w:p>
         </w:tc>
@@ -304,21 +248,7 @@
               <w:rPr>
                 <w:rFonts w:ascii="Arial" w:hAnsi="Arial" w:cs="Arial"/>
               </w:rPr>
-              <w:t>{</w:t>
-            </w:r>
-            <w:proofErr w:type="spellStart"/>
-            <w:r>
-              <w:rPr>
-                <w:rFonts w:ascii="Arial" w:hAnsi="Arial" w:cs="Arial"/>
-              </w:rPr>
-              <w:t>ayear</w:t>
-            </w:r>
-            <w:proofErr w:type="spellEnd"/>
-            <w:r>
-              <w:rPr>
-                <w:rFonts w:ascii="Arial" w:hAnsi="Arial" w:cs="Arial"/>
-              </w:rPr>
-              <w:t>}</w:t>
+              <w:t>{ayear}</w:t>
             </w:r>
           </w:p>
         </w:tc>
@@ -1345,6 +1275,46 @@
             <w:r>
               <w:rPr>
                 <w:rFonts w:ascii="Arial" w:hAnsi="Arial" w:cs="Arial"/>
+                <w:b/>
+                <w:u w:val="single"/>
+              </w:rPr>
+              <w:t>${</w:t>
+            </w:r>
+            <w:r>
+              <w:rPr>
+                <w:rFonts w:ascii="Arial" w:hAnsi="Arial" w:cs="Arial"/>
+                <w:b/>
+                <w:u w:val="single"/>
+              </w:rPr>
+              <w:t>compfunctio</w:t>
+            </w:r>
+            <w:r>
+              <w:rPr>
+                <w:rFonts w:ascii="Arial" w:hAnsi="Arial" w:cs="Arial"/>
+                <w:b/>
+                <w:u w:val="single"/>
+              </w:rPr>
+              <w:t>n</w:t>
+            </w:r>
+            <w:r>
+              <w:rPr>
+                <w:rFonts w:ascii="Arial" w:hAnsi="Arial" w:cs="Arial"/>
+                <w:b/>
+                <w:u w:val="single"/>
+              </w:rPr>
+              <w:t>0}</w:t>
+            </w:r>
+            <w:r>
+              <w:rPr>
+                <w:rFonts w:ascii="Arial" w:hAnsi="Arial" w:cs="Arial"/>
+                <w:b/>
+                <w:u w:val="single"/>
+              </w:rPr>
+              <w:t xml:space="preserve">, </w:t>
+            </w:r>
+            <w:r>
+              <w:rPr>
+                <w:rFonts w:ascii="Arial" w:hAnsi="Arial" w:cs="Arial"/>
                 <w:bCs/>
                 <w:u w:val="single"/>
               </w:rPr>
@@ -1367,6 +1337,38 @@
             <w:r>
               <w:rPr>
                 <w:rFonts w:ascii="Arial" w:hAnsi="Arial" w:cs="Arial"/>
+                <w:b/>
+                <w:u w:val="single"/>
+              </w:rPr>
+              <w:t>${compfunction</w:t>
+            </w:r>
+            <w:r>
+              <w:rPr>
+                <w:rFonts w:ascii="Arial" w:hAnsi="Arial" w:cs="Arial"/>
+                <w:b/>
+                <w:u w:val="single"/>
+              </w:rPr>
+              <w:t>1</w:t>
+            </w:r>
+            <w:r>
+              <w:rPr>
+                <w:rFonts w:ascii="Arial" w:hAnsi="Arial" w:cs="Arial"/>
+                <w:b/>
+                <w:u w:val="single"/>
+              </w:rPr>
+              <w:t>}</w:t>
+            </w:r>
+            <w:r>
+              <w:rPr>
+                <w:rFonts w:ascii="Arial" w:hAnsi="Arial" w:cs="Arial"/>
+                <w:b/>
+                <w:u w:val="single"/>
+              </w:rPr>
+              <w:t xml:space="preserve">, </w:t>
+            </w:r>
+            <w:r>
+              <w:rPr>
+                <w:rFonts w:ascii="Arial" w:hAnsi="Arial" w:cs="Arial"/>
                 <w:bCs/>
                 <w:u w:val="single"/>
               </w:rPr>
@@ -1443,6 +1445,38 @@
             <w:r>
               <w:rPr>
                 <w:rFonts w:ascii="Arial" w:hAnsi="Arial" w:cs="Arial"/>
+                <w:b/>
+                <w:u w:val="single"/>
+              </w:rPr>
+              <w:t>${diffunctio</w:t>
+            </w:r>
+            <w:r>
+              <w:rPr>
+                <w:rFonts w:ascii="Arial" w:hAnsi="Arial" w:cs="Arial"/>
+                <w:b/>
+                <w:u w:val="single"/>
+              </w:rPr>
+              <w:t>n</w:t>
+            </w:r>
+            <w:r>
+              <w:rPr>
+                <w:rFonts w:ascii="Arial" w:hAnsi="Arial" w:cs="Arial"/>
+                <w:b/>
+                <w:u w:val="single"/>
+              </w:rPr>
+              <w:t>0}</w:t>
+            </w:r>
+            <w:r>
+              <w:rPr>
+                <w:rFonts w:ascii="Arial" w:hAnsi="Arial" w:cs="Arial"/>
+                <w:b/>
+                <w:u w:val="single"/>
+              </w:rPr>
+              <w:t xml:space="preserve">, </w:t>
+            </w:r>
+            <w:r>
+              <w:rPr>
+                <w:rFonts w:ascii="Arial" w:hAnsi="Arial" w:cs="Arial"/>
                 <w:bCs/>
                 <w:u w:val="single"/>
               </w:rPr>
@@ -1465,6 +1499,38 @@
             <w:r>
               <w:rPr>
                 <w:rFonts w:ascii="Arial" w:hAnsi="Arial" w:cs="Arial"/>
+                <w:b/>
+                <w:u w:val="single"/>
+              </w:rPr>
+              <w:t>${diffunctio</w:t>
+            </w:r>
+            <w:r>
+              <w:rPr>
+                <w:rFonts w:ascii="Arial" w:hAnsi="Arial" w:cs="Arial"/>
+                <w:b/>
+                <w:u w:val="single"/>
+              </w:rPr>
+              <w:t>n</w:t>
+            </w:r>
+            <w:r>
+              <w:rPr>
+                <w:rFonts w:ascii="Arial" w:hAnsi="Arial" w:cs="Arial"/>
+                <w:b/>
+                <w:u w:val="single"/>
+              </w:rPr>
+              <w:t>0}</w:t>
+            </w:r>
+            <w:r>
+              <w:rPr>
+                <w:rFonts w:ascii="Arial" w:hAnsi="Arial" w:cs="Arial"/>
+                <w:b/>
+                <w:u w:val="single"/>
+              </w:rPr>
+              <w:t xml:space="preserve">, </w:t>
+            </w:r>
+            <w:r>
+              <w:rPr>
+                <w:rFonts w:ascii="Arial" w:hAnsi="Arial" w:cs="Arial"/>
                 <w:bCs/>
                 <w:u w:val="single"/>
               </w:rPr>
@@ -1712,21 +1778,12 @@
               </w:rPr>
               <w:t>{</w:t>
             </w:r>
-            <w:proofErr w:type="spellStart"/>
             <w:r>
               <w:rPr>
                 <w:rFonts w:ascii="Arial" w:hAnsi="Arial" w:cs="Arial"/>
                 <w:sz w:val="20"/>
               </w:rPr>
-              <w:t>esign</w:t>
-            </w:r>
-            <w:proofErr w:type="spellEnd"/>
-            <w:r>
-              <w:rPr>
-                <w:rFonts w:ascii="Arial" w:hAnsi="Arial" w:cs="Arial"/>
-                <w:sz w:val="20"/>
-              </w:rPr>
-              <w:t>}</w:t>
+              <w:t>esign}</w:t>
             </w:r>
           </w:p>
         </w:tc>
@@ -1757,21 +1814,12 @@
               </w:rPr>
               <w:t>{</w:t>
             </w:r>
-            <w:proofErr w:type="spellStart"/>
             <w:r>
               <w:rPr>
                 <w:rFonts w:ascii="Arial" w:hAnsi="Arial" w:cs="Arial"/>
                 <w:sz w:val="20"/>
               </w:rPr>
-              <w:t>edate</w:t>
-            </w:r>
-            <w:proofErr w:type="spellEnd"/>
-            <w:r>
-              <w:rPr>
-                <w:rFonts w:ascii="Arial" w:hAnsi="Arial" w:cs="Arial"/>
-                <w:sz w:val="20"/>
-              </w:rPr>
-              <w:t>}</w:t>
+              <w:t>edate}</w:t>
             </w:r>
           </w:p>
         </w:tc>
@@ -1802,21 +1850,12 @@
               </w:rPr>
               <w:t>{</w:t>
             </w:r>
-            <w:proofErr w:type="spellStart"/>
             <w:r>
               <w:rPr>
                 <w:rFonts w:ascii="Arial" w:hAnsi="Arial" w:cs="Arial"/>
                 <w:sz w:val="20"/>
               </w:rPr>
-              <w:t>ssign</w:t>
-            </w:r>
-            <w:proofErr w:type="spellEnd"/>
-            <w:r>
-              <w:rPr>
-                <w:rFonts w:ascii="Arial" w:hAnsi="Arial" w:cs="Arial"/>
-                <w:sz w:val="20"/>
-              </w:rPr>
-              <w:t>}</w:t>
+              <w:t>ssign}</w:t>
             </w:r>
           </w:p>
         </w:tc>
@@ -1847,21 +1886,12 @@
               </w:rPr>
               <w:t>{</w:t>
             </w:r>
-            <w:proofErr w:type="spellStart"/>
             <w:r>
               <w:rPr>
                 <w:rFonts w:ascii="Arial" w:hAnsi="Arial" w:cs="Arial"/>
                 <w:sz w:val="20"/>
               </w:rPr>
-              <w:t>sdate</w:t>
-            </w:r>
-            <w:proofErr w:type="spellEnd"/>
-            <w:r>
-              <w:rPr>
-                <w:rFonts w:ascii="Arial" w:hAnsi="Arial" w:cs="Arial"/>
-                <w:sz w:val="20"/>
-              </w:rPr>
-              <w:t>}</w:t>
+              <w:t>sdate}</w:t>
             </w:r>
           </w:p>
         </w:tc>
@@ -1892,21 +1922,12 @@
               </w:rPr>
               <w:t>{</w:t>
             </w:r>
-            <w:proofErr w:type="spellStart"/>
             <w:r>
               <w:rPr>
                 <w:rFonts w:ascii="Arial" w:hAnsi="Arial" w:cs="Arial"/>
                 <w:sz w:val="20"/>
               </w:rPr>
-              <w:t>hsign</w:t>
-            </w:r>
-            <w:proofErr w:type="spellEnd"/>
-            <w:r>
-              <w:rPr>
-                <w:rFonts w:ascii="Arial" w:hAnsi="Arial" w:cs="Arial"/>
-                <w:sz w:val="20"/>
-              </w:rPr>
-              <w:t>}</w:t>
+              <w:t>hsign}</w:t>
             </w:r>
           </w:p>
         </w:tc>
@@ -1937,21 +1958,12 @@
               </w:rPr>
               <w:t>{</w:t>
             </w:r>
-            <w:proofErr w:type="spellStart"/>
             <w:r>
               <w:rPr>
                 <w:rFonts w:ascii="Arial" w:hAnsi="Arial" w:cs="Arial"/>
                 <w:sz w:val="20"/>
               </w:rPr>
-              <w:t>hdate</w:t>
-            </w:r>
-            <w:proofErr w:type="spellEnd"/>
-            <w:r>
-              <w:rPr>
-                <w:rFonts w:ascii="Arial" w:hAnsi="Arial" w:cs="Arial"/>
-                <w:sz w:val="20"/>
-              </w:rPr>
-              <w:t>}</w:t>
+              <w:t>hdate}</w:t>
             </w:r>
           </w:p>
         </w:tc>
@@ -2782,43 +2794,7 @@
                               <w:sz w:val="16"/>
                               <w:lang w:val="fr-FR"/>
                             </w:rPr>
-                            <w:t xml:space="preserve">F. </w:t>
-                          </w:r>
-                          <w:proofErr w:type="spellStart"/>
-                          <w:r>
-                            <w:rPr>
-                              <w:rFonts w:ascii="Verdana" w:hAnsi="Verdana" w:cs="Tahoma"/>
-                              <w:sz w:val="16"/>
-                              <w:lang w:val="fr-FR"/>
-                            </w:rPr>
-                            <w:t>Pimentel</w:t>
-                          </w:r>
-                          <w:proofErr w:type="spellEnd"/>
-                          <w:r>
-                            <w:rPr>
-                              <w:rFonts w:ascii="Verdana" w:hAnsi="Verdana" w:cs="Tahoma"/>
-                              <w:sz w:val="16"/>
-                              <w:lang w:val="fr-FR"/>
-                            </w:rPr>
-                            <w:t xml:space="preserve"> Avenue, </w:t>
-                          </w:r>
-                          <w:proofErr w:type="spellStart"/>
-                          <w:r>
-                            <w:rPr>
-                              <w:rFonts w:ascii="Verdana" w:hAnsi="Verdana" w:cs="Tahoma"/>
-                              <w:sz w:val="16"/>
-                              <w:lang w:val="fr-FR"/>
-                            </w:rPr>
-                            <w:t>Brgy</w:t>
-                          </w:r>
-                          <w:proofErr w:type="spellEnd"/>
-                          <w:r>
-                            <w:rPr>
-                              <w:rFonts w:ascii="Verdana" w:hAnsi="Verdana" w:cs="Tahoma"/>
-                              <w:sz w:val="16"/>
-                              <w:lang w:val="fr-FR"/>
-                            </w:rPr>
-                            <w:t>. 2, Daet, Camarines Norte – 4600, Philippines</w:t>
+                            <w:t>F. Pimentel Avenue, Brgy. 2, Daet, Camarines Norte – 4600, Philippines</w:t>
                           </w:r>
                         </w:p>
                       </w:txbxContent>
@@ -2899,43 +2875,7 @@
                         <w:sz w:val="16"/>
                         <w:lang w:val="fr-FR"/>
                       </w:rPr>
-                      <w:t xml:space="preserve">F. </w:t>
-                    </w:r>
-                    <w:proofErr w:type="spellStart"/>
-                    <w:r>
-                      <w:rPr>
-                        <w:rFonts w:ascii="Verdana" w:hAnsi="Verdana" w:cs="Tahoma"/>
-                        <w:sz w:val="16"/>
-                        <w:lang w:val="fr-FR"/>
-                      </w:rPr>
-                      <w:t>Pimentel</w:t>
-                    </w:r>
-                    <w:proofErr w:type="spellEnd"/>
-                    <w:r>
-                      <w:rPr>
-                        <w:rFonts w:ascii="Verdana" w:hAnsi="Verdana" w:cs="Tahoma"/>
-                        <w:sz w:val="16"/>
-                        <w:lang w:val="fr-FR"/>
-                      </w:rPr>
-                      <w:t xml:space="preserve"> Avenue, </w:t>
-                    </w:r>
-                    <w:proofErr w:type="spellStart"/>
-                    <w:r>
-                      <w:rPr>
-                        <w:rFonts w:ascii="Verdana" w:hAnsi="Verdana" w:cs="Tahoma"/>
-                        <w:sz w:val="16"/>
-                        <w:lang w:val="fr-FR"/>
-                      </w:rPr>
-                      <w:t>Brgy</w:t>
-                    </w:r>
-                    <w:proofErr w:type="spellEnd"/>
-                    <w:r>
-                      <w:rPr>
-                        <w:rFonts w:ascii="Verdana" w:hAnsi="Verdana" w:cs="Tahoma"/>
-                        <w:sz w:val="16"/>
-                        <w:lang w:val="fr-FR"/>
-                      </w:rPr>
-                      <w:t>. 2, Daet, Camarines Norte – 4600, Philippines</w:t>
+                      <w:t>F. Pimentel Avenue, Brgy. 2, Daet, Camarines Norte – 4600, Philippines</w:t>
                     </w:r>
                   </w:p>
                 </w:txbxContent>

</xml_diff>

<commit_message>
Fixed the Users Table and added the College Table
</commit_message>
<xml_diff>
--- a/storage/IDP.docx
+++ b/storage/IDP.docx
@@ -39,7 +39,27 @@
           <w:sz w:val="24"/>
           <w:szCs w:val="24"/>
         </w:rPr>
-        <w:t>(Learning Needs Assesments)</w:t>
+        <w:t xml:space="preserve">(Learning Needs </w:t>
+      </w:r>
+      <w:proofErr w:type="spellStart"/>
+      <w:r>
+        <w:rPr>
+          <w:rFonts w:ascii="Arial" w:hAnsi="Arial" w:cs="Arial"/>
+          <w:b/>
+          <w:sz w:val="24"/>
+          <w:szCs w:val="24"/>
+        </w:rPr>
+        <w:t>Assesments</w:t>
+      </w:r>
+      <w:proofErr w:type="spellEnd"/>
+      <w:r>
+        <w:rPr>
+          <w:rFonts w:ascii="Arial" w:hAnsi="Arial" w:cs="Arial"/>
+          <w:b/>
+          <w:sz w:val="24"/>
+          <w:szCs w:val="24"/>
+        </w:rPr>
+        <w:t>)</w:t>
       </w:r>
     </w:p>
     <w:tbl>
@@ -91,7 +111,21 @@
               <w:rPr>
                 <w:rFonts w:ascii="Arial" w:hAnsi="Arial" w:cs="Arial"/>
               </w:rPr>
-              <w:t>{ename}</w:t>
+              <w:t>{</w:t>
+            </w:r>
+            <w:proofErr w:type="spellStart"/>
+            <w:r>
+              <w:rPr>
+                <w:rFonts w:ascii="Arial" w:hAnsi="Arial" w:cs="Arial"/>
+              </w:rPr>
+              <w:t>ename</w:t>
+            </w:r>
+            <w:proofErr w:type="spellEnd"/>
+            <w:r>
+              <w:rPr>
+                <w:rFonts w:ascii="Arial" w:hAnsi="Arial" w:cs="Arial"/>
+              </w:rPr>
+              <w:t>}</w:t>
             </w:r>
           </w:p>
         </w:tc>
@@ -163,11 +197,19 @@
               </w:rPr>
               <w:t>{</w:t>
             </w:r>
-            <w:r>
-              <w:rPr>
-                <w:rFonts w:ascii="Arial" w:hAnsi="Arial" w:cs="Arial"/>
-              </w:rPr>
-              <w:t>pyear}</w:t>
+            <w:proofErr w:type="spellStart"/>
+            <w:r>
+              <w:rPr>
+                <w:rFonts w:ascii="Arial" w:hAnsi="Arial" w:cs="Arial"/>
+              </w:rPr>
+              <w:t>pyear</w:t>
+            </w:r>
+            <w:proofErr w:type="spellEnd"/>
+            <w:r>
+              <w:rPr>
+                <w:rFonts w:ascii="Arial" w:hAnsi="Arial" w:cs="Arial"/>
+              </w:rPr>
+              <w:t>}</w:t>
             </w:r>
           </w:p>
         </w:tc>
@@ -210,7 +252,21 @@
               <w:rPr>
                 <w:rFonts w:ascii="Arial" w:hAnsi="Arial" w:cs="Arial"/>
               </w:rPr>
-              <w:t>{sname}</w:t>
+              <w:t>{</w:t>
+            </w:r>
+            <w:proofErr w:type="spellStart"/>
+            <w:r>
+              <w:rPr>
+                <w:rFonts w:ascii="Arial" w:hAnsi="Arial" w:cs="Arial"/>
+              </w:rPr>
+              <w:t>sname</w:t>
+            </w:r>
+            <w:proofErr w:type="spellEnd"/>
+            <w:r>
+              <w:rPr>
+                <w:rFonts w:ascii="Arial" w:hAnsi="Arial" w:cs="Arial"/>
+              </w:rPr>
+              <w:t>}</w:t>
             </w:r>
           </w:p>
         </w:tc>
@@ -248,7 +304,21 @@
               <w:rPr>
                 <w:rFonts w:ascii="Arial" w:hAnsi="Arial" w:cs="Arial"/>
               </w:rPr>
-              <w:t>{ayear}</w:t>
+              <w:t>{</w:t>
+            </w:r>
+            <w:proofErr w:type="spellStart"/>
+            <w:r>
+              <w:rPr>
+                <w:rFonts w:ascii="Arial" w:hAnsi="Arial" w:cs="Arial"/>
+              </w:rPr>
+              <w:t>ayear</w:t>
+            </w:r>
+            <w:proofErr w:type="spellEnd"/>
+            <w:r>
+              <w:rPr>
+                <w:rFonts w:ascii="Arial" w:hAnsi="Arial" w:cs="Arial"/>
+              </w:rPr>
+              <w:t>}</w:t>
             </w:r>
           </w:p>
         </w:tc>
@@ -1130,29 +1200,6 @@
     </w:tbl>
     <w:p>
       <w:pPr>
-        <w:jc w:val="center"/>
-        <w:rPr>
-          <w:rFonts w:ascii="Arial" w:hAnsi="Arial" w:cs="Arial"/>
-          <w:b/>
-          <w:sz w:val="24"/>
-          <w:szCs w:val="24"/>
-        </w:rPr>
-      </w:pPr>
-    </w:p>
-    <w:p>
-      <w:pPr>
-        <w:jc w:val="center"/>
-        <w:rPr>
-          <w:rFonts w:ascii="Arial" w:hAnsi="Arial" w:cs="Arial"/>
-          <w:b/>
-          <w:sz w:val="24"/>
-          <w:szCs w:val="24"/>
-        </w:rPr>
-      </w:pPr>
-    </w:p>
-    <w:p>
-      <w:pPr>
-        <w:jc w:val="center"/>
         <w:rPr>
           <w:rFonts w:ascii="Arial" w:hAnsi="Arial" w:cs="Arial"/>
           <w:b/>
@@ -1189,7 +1236,6 @@
           <w:sz w:val="24"/>
           <w:szCs w:val="24"/>
         </w:rPr>
-        <w:lastRenderedPageBreak/>
         <w:t xml:space="preserve">INDIVIDUAL DEVELOPMENT PLAN </w:t>
       </w:r>
     </w:p>
@@ -1226,6 +1272,7 @@
                 <w:rFonts w:ascii="Arial" w:hAnsi="Arial" w:cs="Arial"/>
                 <w:b/>
               </w:rPr>
+              <w:lastRenderedPageBreak/>
               <w:t>What function do you feel competent to perform?</w:t>
             </w:r>
           </w:p>
@@ -1278,31 +1325,7 @@
                 <w:b/>
                 <w:u w:val="single"/>
               </w:rPr>
-              <w:t>${</w:t>
-            </w:r>
-            <w:r>
-              <w:rPr>
-                <w:rFonts w:ascii="Arial" w:hAnsi="Arial" w:cs="Arial"/>
-                <w:b/>
-                <w:u w:val="single"/>
-              </w:rPr>
-              <w:t>compfunctio</w:t>
-            </w:r>
-            <w:r>
-              <w:rPr>
-                <w:rFonts w:ascii="Arial" w:hAnsi="Arial" w:cs="Arial"/>
-                <w:b/>
-                <w:u w:val="single"/>
-              </w:rPr>
-              <w:t>n</w:t>
-            </w:r>
-            <w:r>
-              <w:rPr>
-                <w:rFonts w:ascii="Arial" w:hAnsi="Arial" w:cs="Arial"/>
-                <w:b/>
-                <w:u w:val="single"/>
-              </w:rPr>
-              <w:t>0}</w:t>
+              <w:t>${compfunction0}</w:t>
             </w:r>
             <w:r>
               <w:rPr>
@@ -1778,12 +1801,21 @@
               </w:rPr>
               <w:t>{</w:t>
             </w:r>
-            <w:r>
-              <w:rPr>
-                <w:rFonts w:ascii="Arial" w:hAnsi="Arial" w:cs="Arial"/>
-                <w:sz w:val="20"/>
-              </w:rPr>
-              <w:t>esign}</w:t>
+            <w:proofErr w:type="spellStart"/>
+            <w:r>
+              <w:rPr>
+                <w:rFonts w:ascii="Arial" w:hAnsi="Arial" w:cs="Arial"/>
+                <w:sz w:val="20"/>
+              </w:rPr>
+              <w:t>esign</w:t>
+            </w:r>
+            <w:proofErr w:type="spellEnd"/>
+            <w:r>
+              <w:rPr>
+                <w:rFonts w:ascii="Arial" w:hAnsi="Arial" w:cs="Arial"/>
+                <w:sz w:val="20"/>
+              </w:rPr>
+              <w:t>}</w:t>
             </w:r>
           </w:p>
         </w:tc>
@@ -1814,12 +1846,21 @@
               </w:rPr>
               <w:t>{</w:t>
             </w:r>
-            <w:r>
-              <w:rPr>
-                <w:rFonts w:ascii="Arial" w:hAnsi="Arial" w:cs="Arial"/>
-                <w:sz w:val="20"/>
-              </w:rPr>
-              <w:t>edate}</w:t>
+            <w:proofErr w:type="spellStart"/>
+            <w:r>
+              <w:rPr>
+                <w:rFonts w:ascii="Arial" w:hAnsi="Arial" w:cs="Arial"/>
+                <w:sz w:val="20"/>
+              </w:rPr>
+              <w:t>edate</w:t>
+            </w:r>
+            <w:proofErr w:type="spellEnd"/>
+            <w:r>
+              <w:rPr>
+                <w:rFonts w:ascii="Arial" w:hAnsi="Arial" w:cs="Arial"/>
+                <w:sz w:val="20"/>
+              </w:rPr>
+              <w:t>}</w:t>
             </w:r>
           </w:p>
         </w:tc>
@@ -1850,12 +1891,21 @@
               </w:rPr>
               <w:t>{</w:t>
             </w:r>
-            <w:r>
-              <w:rPr>
-                <w:rFonts w:ascii="Arial" w:hAnsi="Arial" w:cs="Arial"/>
-                <w:sz w:val="20"/>
-              </w:rPr>
-              <w:t>ssign}</w:t>
+            <w:proofErr w:type="spellStart"/>
+            <w:r>
+              <w:rPr>
+                <w:rFonts w:ascii="Arial" w:hAnsi="Arial" w:cs="Arial"/>
+                <w:sz w:val="20"/>
+              </w:rPr>
+              <w:t>ssign</w:t>
+            </w:r>
+            <w:proofErr w:type="spellEnd"/>
+            <w:r>
+              <w:rPr>
+                <w:rFonts w:ascii="Arial" w:hAnsi="Arial" w:cs="Arial"/>
+                <w:sz w:val="20"/>
+              </w:rPr>
+              <w:t>}</w:t>
             </w:r>
           </w:p>
         </w:tc>
@@ -1886,12 +1936,21 @@
               </w:rPr>
               <w:t>{</w:t>
             </w:r>
-            <w:r>
-              <w:rPr>
-                <w:rFonts w:ascii="Arial" w:hAnsi="Arial" w:cs="Arial"/>
-                <w:sz w:val="20"/>
-              </w:rPr>
-              <w:t>sdate}</w:t>
+            <w:proofErr w:type="spellStart"/>
+            <w:r>
+              <w:rPr>
+                <w:rFonts w:ascii="Arial" w:hAnsi="Arial" w:cs="Arial"/>
+                <w:sz w:val="20"/>
+              </w:rPr>
+              <w:t>sdate</w:t>
+            </w:r>
+            <w:proofErr w:type="spellEnd"/>
+            <w:r>
+              <w:rPr>
+                <w:rFonts w:ascii="Arial" w:hAnsi="Arial" w:cs="Arial"/>
+                <w:sz w:val="20"/>
+              </w:rPr>
+              <w:t>}</w:t>
             </w:r>
           </w:p>
         </w:tc>
@@ -1922,12 +1981,21 @@
               </w:rPr>
               <w:t>{</w:t>
             </w:r>
-            <w:r>
-              <w:rPr>
-                <w:rFonts w:ascii="Arial" w:hAnsi="Arial" w:cs="Arial"/>
-                <w:sz w:val="20"/>
-              </w:rPr>
-              <w:t>hsign}</w:t>
+            <w:proofErr w:type="spellStart"/>
+            <w:r>
+              <w:rPr>
+                <w:rFonts w:ascii="Arial" w:hAnsi="Arial" w:cs="Arial"/>
+                <w:sz w:val="20"/>
+              </w:rPr>
+              <w:t>hsign</w:t>
+            </w:r>
+            <w:proofErr w:type="spellEnd"/>
+            <w:r>
+              <w:rPr>
+                <w:rFonts w:ascii="Arial" w:hAnsi="Arial" w:cs="Arial"/>
+                <w:sz w:val="20"/>
+              </w:rPr>
+              <w:t>}</w:t>
             </w:r>
           </w:p>
         </w:tc>
@@ -1958,12 +2026,21 @@
               </w:rPr>
               <w:t>{</w:t>
             </w:r>
-            <w:r>
-              <w:rPr>
-                <w:rFonts w:ascii="Arial" w:hAnsi="Arial" w:cs="Arial"/>
-                <w:sz w:val="20"/>
-              </w:rPr>
-              <w:t>hdate}</w:t>
+            <w:proofErr w:type="spellStart"/>
+            <w:r>
+              <w:rPr>
+                <w:rFonts w:ascii="Arial" w:hAnsi="Arial" w:cs="Arial"/>
+                <w:sz w:val="20"/>
+              </w:rPr>
+              <w:t>hdate</w:t>
+            </w:r>
+            <w:proofErr w:type="spellEnd"/>
+            <w:r>
+              <w:rPr>
+                <w:rFonts w:ascii="Arial" w:hAnsi="Arial" w:cs="Arial"/>
+                <w:sz w:val="20"/>
+              </w:rPr>
+              <w:t>}</w:t>
             </w:r>
           </w:p>
         </w:tc>
@@ -2794,7 +2871,43 @@
                               <w:sz w:val="16"/>
                               <w:lang w:val="fr-FR"/>
                             </w:rPr>
-                            <w:t>F. Pimentel Avenue, Brgy. 2, Daet, Camarines Norte – 4600, Philippines</w:t>
+                            <w:t xml:space="preserve">F. </w:t>
+                          </w:r>
+                          <w:proofErr w:type="spellStart"/>
+                          <w:r>
+                            <w:rPr>
+                              <w:rFonts w:ascii="Verdana" w:hAnsi="Verdana" w:cs="Tahoma"/>
+                              <w:sz w:val="16"/>
+                              <w:lang w:val="fr-FR"/>
+                            </w:rPr>
+                            <w:t>Pimentel</w:t>
+                          </w:r>
+                          <w:proofErr w:type="spellEnd"/>
+                          <w:r>
+                            <w:rPr>
+                              <w:rFonts w:ascii="Verdana" w:hAnsi="Verdana" w:cs="Tahoma"/>
+                              <w:sz w:val="16"/>
+                              <w:lang w:val="fr-FR"/>
+                            </w:rPr>
+                            <w:t xml:space="preserve"> Avenue, </w:t>
+                          </w:r>
+                          <w:proofErr w:type="spellStart"/>
+                          <w:r>
+                            <w:rPr>
+                              <w:rFonts w:ascii="Verdana" w:hAnsi="Verdana" w:cs="Tahoma"/>
+                              <w:sz w:val="16"/>
+                              <w:lang w:val="fr-FR"/>
+                            </w:rPr>
+                            <w:t>Brgy</w:t>
+                          </w:r>
+                          <w:proofErr w:type="spellEnd"/>
+                          <w:r>
+                            <w:rPr>
+                              <w:rFonts w:ascii="Verdana" w:hAnsi="Verdana" w:cs="Tahoma"/>
+                              <w:sz w:val="16"/>
+                              <w:lang w:val="fr-FR"/>
+                            </w:rPr>
+                            <w:t>. 2, Daet, Camarines Norte – 4600, Philippines</w:t>
                           </w:r>
                         </w:p>
                       </w:txbxContent>
@@ -2875,7 +2988,43 @@
                         <w:sz w:val="16"/>
                         <w:lang w:val="fr-FR"/>
                       </w:rPr>
-                      <w:t>F. Pimentel Avenue, Brgy. 2, Daet, Camarines Norte – 4600, Philippines</w:t>
+                      <w:t xml:space="preserve">F. </w:t>
+                    </w:r>
+                    <w:proofErr w:type="spellStart"/>
+                    <w:r>
+                      <w:rPr>
+                        <w:rFonts w:ascii="Verdana" w:hAnsi="Verdana" w:cs="Tahoma"/>
+                        <w:sz w:val="16"/>
+                        <w:lang w:val="fr-FR"/>
+                      </w:rPr>
+                      <w:t>Pimentel</w:t>
+                    </w:r>
+                    <w:proofErr w:type="spellEnd"/>
+                    <w:r>
+                      <w:rPr>
+                        <w:rFonts w:ascii="Verdana" w:hAnsi="Verdana" w:cs="Tahoma"/>
+                        <w:sz w:val="16"/>
+                        <w:lang w:val="fr-FR"/>
+                      </w:rPr>
+                      <w:t xml:space="preserve"> Avenue, </w:t>
+                    </w:r>
+                    <w:proofErr w:type="spellStart"/>
+                    <w:r>
+                      <w:rPr>
+                        <w:rFonts w:ascii="Verdana" w:hAnsi="Verdana" w:cs="Tahoma"/>
+                        <w:sz w:val="16"/>
+                        <w:lang w:val="fr-FR"/>
+                      </w:rPr>
+                      <w:t>Brgy</w:t>
+                    </w:r>
+                    <w:proofErr w:type="spellEnd"/>
+                    <w:r>
+                      <w:rPr>
+                        <w:rFonts w:ascii="Verdana" w:hAnsi="Verdana" w:cs="Tahoma"/>
+                        <w:sz w:val="16"/>
+                        <w:lang w:val="fr-FR"/>
+                      </w:rPr>
+                      <w:t>. 2, Daet, Camarines Norte – 4600, Philippines</w:t>
                     </w:r>
                   </w:p>
                 </w:txbxContent>

</xml_diff>